<commit_message>
Added to work item 8.2
</commit_message>
<xml_diff>
--- a/Iteration C-1/Test for Help View Page.docx
+++ b/Iteration C-1/Test for Help View Page.docx
@@ -9,21 +9,50 @@
           <w:lang w:val="en-AU"/>
         </w:rPr>
       </w:pPr>
-      <w:bookmarkStart w:id="0" w:name="_GoBack"/>
-      <w:bookmarkEnd w:id="0"/>
       <w:r>
         <w:rPr>
           <w:lang w:val="en-AU"/>
         </w:rPr>
         <w:t>Test for Help View Page</w:t>
       </w:r>
-    </w:p>
-    <w:p>
-      <w:pPr>
-        <w:rPr>
-          <w:lang w:val="en-AU"/>
-        </w:rPr>
-      </w:pPr>
+      <w:r>
+        <w:rPr>
+          <w:lang w:val="en-AU"/>
+        </w:rPr>
+        <w:t xml:space="preserve"> and user </w:t>
+      </w:r>
+      <w:proofErr w:type="gramStart"/>
+      <w:r>
+        <w:rPr>
+          <w:lang w:val="en-AU"/>
+        </w:rPr>
+        <w:t>profile</w:t>
+      </w:r>
+      <w:proofErr w:type="gramEnd"/>
+    </w:p>
+    <w:p>
+      <w:pPr>
+        <w:rPr>
+          <w:lang w:val="en-AU"/>
+        </w:rPr>
+      </w:pPr>
+    </w:p>
+    <w:p>
+      <w:pPr>
+        <w:rPr>
+          <w:b/>
+          <w:bCs/>
+          <w:lang w:val="en-AU"/>
+        </w:rPr>
+      </w:pPr>
+      <w:r>
+        <w:rPr>
+          <w:b/>
+          <w:bCs/>
+          <w:lang w:val="en-AU"/>
+        </w:rPr>
+        <w:t>Help View Page</w:t>
+      </w:r>
     </w:p>
     <w:p>
       <w:pPr>
@@ -43,21 +72,7 @@
             <w:rStyle w:val="Hyperlink"/>
             <w:lang w:val="en-AU"/>
           </w:rPr>
-          <w:t>li</w:t>
-        </w:r>
-        <w:r>
-          <w:rPr>
-            <w:rStyle w:val="Hyperlink"/>
-            <w:lang w:val="en-AU"/>
-          </w:rPr>
-          <w:t>n</w:t>
-        </w:r>
-        <w:r>
-          <w:rPr>
-            <w:rStyle w:val="Hyperlink"/>
-            <w:lang w:val="en-AU"/>
-          </w:rPr>
-          <w:t>k</w:t>
+          <w:t>link</w:t>
         </w:r>
       </w:hyperlink>
       <w:r>
@@ -308,7 +323,7 @@
                                     <pic:cNvPicPr/>
                                   </pic:nvPicPr>
                                   <pic:blipFill>
-                                    <a:blip r:embed="rId9">
+                                    <a:blip r:embed="rId10">
                                       <a:extLst>
                                         <a:ext uri="{28A0092B-C50C-407E-A947-70E740481C1C}">
                                           <a14:useLocalDpi xmlns:a14="http://schemas.microsoft.com/office/drawing/2010/main" val="0"/>
@@ -422,7 +437,7 @@
                                           <pic:cNvPicPr/>
                                         </pic:nvPicPr>
                                         <pic:blipFill>
-                                          <a:blip r:embed="rId10">
+                                          <a:blip r:embed="rId11">
                                             <a:extLst>
                                               <a:ext uri="{28A0092B-C50C-407E-A947-70E740481C1C}">
                                                 <a14:useLocalDpi xmlns:a14="http://schemas.microsoft.com/office/drawing/2010/main" val="0"/>
@@ -495,7 +510,7 @@
                                     <pic:cNvPicPr/>
                                   </pic:nvPicPr>
                                   <pic:blipFill>
-                                    <a:blip r:embed="rId10">
+                                    <a:blip r:embed="rId12">
                                       <a:extLst>
                                         <a:ext uri="{28A0092B-C50C-407E-A947-70E740481C1C}">
                                           <a14:useLocalDpi xmlns:a14="http://schemas.microsoft.com/office/drawing/2010/main" val="0"/>
@@ -550,7 +565,7 @@
                     <pic:cNvPicPr/>
                   </pic:nvPicPr>
                   <pic:blipFill>
-                    <a:blip r:embed="rId11">
+                    <a:blip r:embed="rId13">
                       <a:extLst>
                         <a:ext uri="{28A0092B-C50C-407E-A947-70E740481C1C}">
                           <a14:useLocalDpi xmlns:a14="http://schemas.microsoft.com/office/drawing/2010/main" val="0"/>
@@ -742,7 +757,7 @@
                                           <pic:cNvPicPr/>
                                         </pic:nvPicPr>
                                         <pic:blipFill>
-                                          <a:blip r:embed="rId12">
+                                          <a:blip r:embed="rId14">
                                             <a:extLst>
                                               <a:ext uri="{28A0092B-C50C-407E-A947-70E740481C1C}">
                                                 <a14:useLocalDpi xmlns:a14="http://schemas.microsoft.com/office/drawing/2010/main" val="0"/>
@@ -817,7 +832,7 @@
                                     <pic:cNvPicPr/>
                                   </pic:nvPicPr>
                                   <pic:blipFill>
-                                    <a:blip r:embed="rId12">
+                                    <a:blip r:embed="rId15">
                                       <a:extLst>
                                         <a:ext uri="{28A0092B-C50C-407E-A947-70E740481C1C}">
                                           <a14:useLocalDpi xmlns:a14="http://schemas.microsoft.com/office/drawing/2010/main" val="0"/>
@@ -921,7 +936,7 @@
                                           <pic:cNvPicPr/>
                                         </pic:nvPicPr>
                                         <pic:blipFill>
-                                          <a:blip r:embed="rId13">
+                                          <a:blip r:embed="rId16">
                                             <a:extLst>
                                               <a:ext uri="{28A0092B-C50C-407E-A947-70E740481C1C}">
                                                 <a14:useLocalDpi xmlns:a14="http://schemas.microsoft.com/office/drawing/2010/main" val="0"/>
@@ -999,7 +1014,7 @@
                                     <pic:cNvPicPr/>
                                   </pic:nvPicPr>
                                   <pic:blipFill>
-                                    <a:blip r:embed="rId13">
+                                    <a:blip r:embed="rId17">
                                       <a:extLst>
                                         <a:ext uri="{28A0092B-C50C-407E-A947-70E740481C1C}">
                                           <a14:useLocalDpi xmlns:a14="http://schemas.microsoft.com/office/drawing/2010/main" val="0"/>
@@ -1112,13 +1127,7 @@
         <w:rPr>
           <w:lang w:val="en-AU"/>
         </w:rPr>
-        <w:t xml:space="preserve">             </w:t>
-      </w:r>
-      <w:r>
-        <w:rPr>
-          <w:lang w:val="en-AU"/>
-        </w:rPr>
-        <w:t>(</w:t>
+        <w:t xml:space="preserve">             (</w:t>
       </w:r>
       <w:proofErr w:type="gramStart"/>
       <w:r>
@@ -1329,7 +1338,7 @@
                     <pic:cNvPicPr/>
                   </pic:nvPicPr>
                   <pic:blipFill>
-                    <a:blip r:embed="rId14">
+                    <a:blip r:embed="rId18">
                       <a:extLst>
                         <a:ext uri="{28A0092B-C50C-407E-A947-70E740481C1C}">
                           <a14:useLocalDpi xmlns:a14="http://schemas.microsoft.com/office/drawing/2010/main" val="0"/>
@@ -1359,14 +1368,132 @@
     <w:p>
       <w:pPr>
         <w:pStyle w:val="ListParagraph"/>
-        <w:ind w:left="1440"/>
-        <w:rPr>
-          <w:lang w:val="en-AU"/>
-        </w:rPr>
-      </w:pPr>
+        <w:ind w:left="0"/>
+        <w:rPr>
+          <w:b/>
+          <w:bCs/>
+          <w:lang w:val="en-AU"/>
+        </w:rPr>
+      </w:pPr>
+      <w:r>
+        <w:rPr>
+          <w:b/>
+          <w:bCs/>
+          <w:lang w:val="en-AU"/>
+        </w:rPr>
+        <w:lastRenderedPageBreak/>
+        <w:t>User Profile Page</w:t>
+      </w:r>
+    </w:p>
+    <w:p>
+      <w:pPr>
+        <w:pStyle w:val="ListParagraph"/>
+        <w:ind w:left="0"/>
+        <w:rPr>
+          <w:lang w:val="en-AU"/>
+        </w:rPr>
+      </w:pPr>
+      <w:r>
+        <w:rPr>
+          <w:lang w:val="en-AU"/>
+        </w:rPr>
+        <w:t>A screen has been created with placeholder values, which will be later updated with actual values read from the database.</w:t>
+      </w:r>
+    </w:p>
+    <w:p>
+      <w:pPr>
+        <w:pStyle w:val="ListParagraph"/>
+        <w:numPr>
+          <w:ilvl w:val="0"/>
+          <w:numId w:val="3"/>
+        </w:numPr>
+        <w:rPr>
+          <w:lang w:val="en-AU"/>
+        </w:rPr>
+      </w:pPr>
+      <w:r>
+        <w:rPr>
+          <w:lang w:val="en-AU"/>
+        </w:rPr>
+        <w:t>the screen is not congested and thus provides easier viewing.</w:t>
+      </w:r>
+    </w:p>
+    <w:p>
+      <w:pPr>
+        <w:pStyle w:val="ListParagraph"/>
+        <w:numPr>
+          <w:ilvl w:val="0"/>
+          <w:numId w:val="3"/>
+        </w:numPr>
+        <w:rPr>
+          <w:lang w:val="en-AU"/>
+        </w:rPr>
+      </w:pPr>
+      <w:r>
+        <w:rPr>
+          <w:lang w:val="en-AU"/>
+        </w:rPr>
+        <w:t xml:space="preserve">The screen is also not distracting.  </w:t>
+      </w:r>
+    </w:p>
+    <w:p>
+      <w:pPr>
+        <w:pStyle w:val="ListParagraph"/>
+        <w:ind w:left="0"/>
+        <w:rPr>
+          <w:lang w:val="en-AU"/>
+        </w:rPr>
+      </w:pPr>
+      <w:r>
+        <w:rPr>
+          <w:noProof/>
+          <w:lang w:val="en-AU"/>
+        </w:rPr>
+        <w:drawing>
+          <wp:inline distT="0" distB="0" distL="0" distR="0" wp14:anchorId="19E3342F" wp14:editId="61882AD8">
+            <wp:extent cx="2238139" cy="4806497"/>
+            <wp:effectExtent l="0" t="0" r="0" b="0"/>
+            <wp:docPr id="430063773" name="Picture 1"/>
+            <wp:cNvGraphicFramePr>
+              <a:graphicFrameLocks xmlns:a="http://schemas.openxmlformats.org/drawingml/2006/main" noChangeAspect="1"/>
+            </wp:cNvGraphicFramePr>
+            <a:graphic xmlns:a="http://schemas.openxmlformats.org/drawingml/2006/main">
+              <a:graphicData uri="http://schemas.openxmlformats.org/drawingml/2006/picture">
+                <pic:pic xmlns:pic="http://schemas.openxmlformats.org/drawingml/2006/picture">
+                  <pic:nvPicPr>
+                    <pic:cNvPr id="430063773" name="Picture 430063773"/>
+                    <pic:cNvPicPr/>
+                  </pic:nvPicPr>
+                  <pic:blipFill>
+                    <a:blip r:embed="rId19">
+                      <a:extLst>
+                        <a:ext uri="{28A0092B-C50C-407E-A947-70E740481C1C}">
+                          <a14:useLocalDpi xmlns:a14="http://schemas.microsoft.com/office/drawing/2010/main" val="0"/>
+                        </a:ext>
+                      </a:extLst>
+                    </a:blip>
+                    <a:stretch>
+                      <a:fillRect/>
+                    </a:stretch>
+                  </pic:blipFill>
+                  <pic:spPr>
+                    <a:xfrm>
+                      <a:off x="0" y="0"/>
+                      <a:ext cx="2248967" cy="4829750"/>
+                    </a:xfrm>
+                    <a:prstGeom prst="rect">
+                      <a:avLst/>
+                    </a:prstGeom>
+                  </pic:spPr>
+                </pic:pic>
+              </a:graphicData>
+            </a:graphic>
+          </wp:inline>
+        </w:drawing>
+      </w:r>
     </w:p>
     <w:sectPr>
-      <w:headerReference w:type="default" r:id="rId15"/>
+      <w:headerReference w:type="default" r:id="rId20"/>
       <w:pgSz w:w="11900" w:h="16840"/>
       <w:pgMar w:top="1440" w:right="1440" w:bottom="1440" w:left="1440" w:header="708" w:footer="708" w:gutter="0"/>
       <w:cols w:space="708"/>
@@ -1436,6 +1563,119 @@
 <file path=word/numbering.xml><?xml version="1.0" encoding="utf-8"?>
 <w:numbering xmlns:wpc="http://schemas.microsoft.com/office/word/2010/wordprocessingCanvas" xmlns:cx="http://schemas.microsoft.com/office/drawing/2014/chartex" xmlns:cx1="http://schemas.microsoft.com/office/drawing/2015/9/8/chartex" xmlns:cx2="http://schemas.microsoft.com/office/drawing/2015/10/21/chartex" xmlns:cx3="http://schemas.microsoft.com/office/drawing/2016/5/9/chartex" xmlns:cx4="http://schemas.microsoft.com/office/drawing/2016/5/10/chartex" xmlns:cx5="http://schemas.microsoft.com/office/drawing/2016/5/11/chartex" xmlns:cx6="http://schemas.microsoft.com/office/drawing/2016/5/12/chartex" xmlns:cx7="http://schemas.microsoft.com/office/drawing/2016/5/13/chartex" xmlns:cx8="http://schemas.microsoft.com/office/drawing/2016/5/14/chartex" xmlns:mc="http://schemas.openxmlformats.org/markup-compatibility/2006" xmlns:aink="http://schemas.microsoft.com/office/drawing/2016/ink" xmlns:am3d="http://schemas.microsoft.com/office/drawing/2017/model3d" xmlns:o="urn:schemas-microsoft-com:office:office" xmlns:oel="http://schemas.microsoft.com/office/2019/extlst" xmlns:r="http://schemas.openxmlformats.org/officeDocument/2006/relationships" xmlns:m="http://schemas.openxmlformats.org/officeDocument/2006/math" xmlns:v="urn:schemas-microsoft-com:vml" xmlns:wp14="http://schemas.microsoft.com/office/word/2010/wordprocessingDrawing" xmlns:wp="http://schemas.openxmlformats.org/drawingml/2006/wordprocessingDrawing" xmlns:w10="urn:schemas-microsoft-com:office:word" xmlns:w="http://schemas.openxmlformats.org/wordprocessingml/2006/main" xmlns:w14="http://schemas.microsoft.com/office/word/2010/wordml" xmlns:w15="http://schemas.microsoft.com/office/word/2012/wordml" xmlns:w16cex="http://schemas.microsoft.com/office/word/2018/wordml/cex" xmlns:w16cid="http://schemas.microsoft.com/office/word/2016/wordml/cid" xmlns:w16="http://schemas.microsoft.com/office/word/2018/wordml" xmlns:w16sdtdh="http://schemas.microsoft.com/office/word/2020/wordml/sdtdatahash" xmlns:w16se="http://schemas.microsoft.com/office/word/2015/wordml/symex" xmlns:wpg="http://schemas.microsoft.com/office/word/2010/wordprocessingGroup" xmlns:wpi="http://schemas.microsoft.com/office/word/2010/wordprocessingInk" xmlns:wne="http://schemas.microsoft.com/office/word/2006/wordml" xmlns:wps="http://schemas.microsoft.com/office/word/2010/wordprocessingShape" mc:Ignorable="w14 w15 w16se w16cid w16 w16cex w16sdtdh wp14">
   <w:abstractNum w:abstractNumId="0" w15:restartNumberingAfterBreak="0">
+    <w:nsid w:val="1FB50F0B"/>
+    <w:multiLevelType w:val="hybridMultilevel"/>
+    <w:tmpl w:val="9B1862BA"/>
+    <w:lvl w:ilvl="0" w:tplc="08090001">
+      <w:start w:val="1"/>
+      <w:numFmt w:val="bullet"/>
+      <w:lvlText w:val=""/>
+      <w:lvlJc w:val="left"/>
+      <w:pPr>
+        <w:ind w:left="720" w:hanging="360"/>
+      </w:pPr>
+      <w:rPr>
+        <w:rFonts w:ascii="Symbol" w:hAnsi="Symbol" w:hint="default"/>
+      </w:rPr>
+    </w:lvl>
+    <w:lvl w:ilvl="1" w:tplc="08090003" w:tentative="1">
+      <w:start w:val="1"/>
+      <w:numFmt w:val="bullet"/>
+      <w:lvlText w:val="o"/>
+      <w:lvlJc w:val="left"/>
+      <w:pPr>
+        <w:ind w:left="1440" w:hanging="360"/>
+      </w:pPr>
+      <w:rPr>
+        <w:rFonts w:ascii="Courier New" w:hAnsi="Courier New" w:cs="Courier New" w:hint="default"/>
+      </w:rPr>
+    </w:lvl>
+    <w:lvl w:ilvl="2" w:tplc="08090005" w:tentative="1">
+      <w:start w:val="1"/>
+      <w:numFmt w:val="bullet"/>
+      <w:lvlText w:val=""/>
+      <w:lvlJc w:val="left"/>
+      <w:pPr>
+        <w:ind w:left="2160" w:hanging="360"/>
+      </w:pPr>
+      <w:rPr>
+        <w:rFonts w:ascii="Wingdings" w:hAnsi="Wingdings" w:hint="default"/>
+      </w:rPr>
+    </w:lvl>
+    <w:lvl w:ilvl="3" w:tplc="08090001" w:tentative="1">
+      <w:start w:val="1"/>
+      <w:numFmt w:val="bullet"/>
+      <w:lvlText w:val=""/>
+      <w:lvlJc w:val="left"/>
+      <w:pPr>
+        <w:ind w:left="2880" w:hanging="360"/>
+      </w:pPr>
+      <w:rPr>
+        <w:rFonts w:ascii="Symbol" w:hAnsi="Symbol" w:hint="default"/>
+      </w:rPr>
+    </w:lvl>
+    <w:lvl w:ilvl="4" w:tplc="08090003" w:tentative="1">
+      <w:start w:val="1"/>
+      <w:numFmt w:val="bullet"/>
+      <w:lvlText w:val="o"/>
+      <w:lvlJc w:val="left"/>
+      <w:pPr>
+        <w:ind w:left="3600" w:hanging="360"/>
+      </w:pPr>
+      <w:rPr>
+        <w:rFonts w:ascii="Courier New" w:hAnsi="Courier New" w:cs="Courier New" w:hint="default"/>
+      </w:rPr>
+    </w:lvl>
+    <w:lvl w:ilvl="5" w:tplc="08090005" w:tentative="1">
+      <w:start w:val="1"/>
+      <w:numFmt w:val="bullet"/>
+      <w:lvlText w:val=""/>
+      <w:lvlJc w:val="left"/>
+      <w:pPr>
+        <w:ind w:left="4320" w:hanging="360"/>
+      </w:pPr>
+      <w:rPr>
+        <w:rFonts w:ascii="Wingdings" w:hAnsi="Wingdings" w:hint="default"/>
+      </w:rPr>
+    </w:lvl>
+    <w:lvl w:ilvl="6" w:tplc="08090001" w:tentative="1">
+      <w:start w:val="1"/>
+      <w:numFmt w:val="bullet"/>
+      <w:lvlText w:val=""/>
+      <w:lvlJc w:val="left"/>
+      <w:pPr>
+        <w:ind w:left="5040" w:hanging="360"/>
+      </w:pPr>
+      <w:rPr>
+        <w:rFonts w:ascii="Symbol" w:hAnsi="Symbol" w:hint="default"/>
+      </w:rPr>
+    </w:lvl>
+    <w:lvl w:ilvl="7" w:tplc="08090003" w:tentative="1">
+      <w:start w:val="1"/>
+      <w:numFmt w:val="bullet"/>
+      <w:lvlText w:val="o"/>
+      <w:lvlJc w:val="left"/>
+      <w:pPr>
+        <w:ind w:left="5760" w:hanging="360"/>
+      </w:pPr>
+      <w:rPr>
+        <w:rFonts w:ascii="Courier New" w:hAnsi="Courier New" w:cs="Courier New" w:hint="default"/>
+      </w:rPr>
+    </w:lvl>
+    <w:lvl w:ilvl="8" w:tplc="08090005" w:tentative="1">
+      <w:start w:val="1"/>
+      <w:numFmt w:val="bullet"/>
+      <w:lvlText w:val=""/>
+      <w:lvlJc w:val="left"/>
+      <w:pPr>
+        <w:ind w:left="6480" w:hanging="360"/>
+      </w:pPr>
+      <w:rPr>
+        <w:rFonts w:ascii="Wingdings" w:hAnsi="Wingdings" w:hint="default"/>
+      </w:rPr>
+    </w:lvl>
+  </w:abstractNum>
+  <w:abstractNum w:abstractNumId="1" w15:restartNumberingAfterBreak="0">
     <w:nsid w:val="3D3275D2"/>
     <w:multiLevelType w:val="hybridMultilevel"/>
     <w:tmpl w:val="A1AE1DE6"/>
@@ -1521,7 +1761,7 @@
       </w:pPr>
     </w:lvl>
   </w:abstractNum>
-  <w:abstractNum w:abstractNumId="1" w15:restartNumberingAfterBreak="0">
+  <w:abstractNum w:abstractNumId="2" w15:restartNumberingAfterBreak="0">
     <w:nsid w:val="5A7D4077"/>
     <w:multiLevelType w:val="hybridMultilevel"/>
     <w:tmpl w:val="8B7C7486"/>
@@ -1608,10 +1848,13 @@
     </w:lvl>
   </w:abstractNum>
   <w:num w:numId="1" w16cid:durableId="76679910">
-    <w:abstractNumId w:val="0"/>
+    <w:abstractNumId w:val="1"/>
   </w:num>
   <w:num w:numId="2" w16cid:durableId="261643552">
-    <w:abstractNumId w:val="1"/>
+    <w:abstractNumId w:val="2"/>
+  </w:num>
+  <w:num w:numId="3" w16cid:durableId="617029737">
+    <w:abstractNumId w:val="0"/>
   </w:num>
 </w:numbering>
 </file>

</xml_diff>